<commit_message>
Course-1 >> Week-1: Section-1 'Start the program'
</commit_message>
<xml_diff>
--- a/PLATFORMS/GOOGLE/1-Foundations-Data-Data-Everywhere/week-1/Learning-Log-Template_-Think-about-data-in-daily-life.docx
+++ b/PLATFORMS/GOOGLE/1-Foundations-Data-Data-Everywhere/week-1/Learning-Log-Template_-Think-about-data-in-daily-life.docx
@@ -1,6 +1,6 @@
 
 <file path=word/document.xml><?xml version="1.0" encoding="utf-8"?>
-<w:document xmlns:wpc="http://schemas.microsoft.com/office/word/2010/wordprocessingCanvas" xmlns:cx="http://schemas.microsoft.com/office/drawing/2014/chartex" xmlns:cx1="http://schemas.microsoft.com/office/drawing/2015/9/8/chartex" xmlns:cx2="http://schemas.microsoft.com/office/drawing/2015/10/21/chartex" xmlns:cx3="http://schemas.microsoft.com/office/drawing/2016/5/9/chartex" xmlns:cx4="http://schemas.microsoft.com/office/drawing/2016/5/10/chartex" xmlns:cx5="http://schemas.microsoft.com/office/drawing/2016/5/11/chartex" xmlns:cx6="http://schemas.microsoft.com/office/drawing/2016/5/12/chartex" xmlns:cx7="http://schemas.microsoft.com/office/drawing/2016/5/13/chartex" xmlns:cx8="http://schemas.microsoft.com/office/drawing/2016/5/14/chartex" xmlns:mc="http://schemas.openxmlformats.org/markup-compatibility/2006" xmlns:aink="http://schemas.microsoft.com/office/drawing/2016/ink" xmlns:am3d="http://schemas.microsoft.com/office/drawing/2017/model3d" xmlns:o="urn:schemas-microsoft-com:office:office" xmlns:r="http://schemas.openxmlformats.org/officeDocument/2006/relationships" xmlns:m="http://schemas.openxmlformats.org/officeDocument/2006/math" xmlns:v="urn:schemas-microsoft-com:vml" xmlns:wp14="http://schemas.microsoft.com/office/word/2010/wordprocessingDrawing" xmlns:wp="http://schemas.openxmlformats.org/drawingml/2006/wordprocessingDrawing" xmlns:w10="urn:schemas-microsoft-com:office:word" xmlns:w="http://schemas.openxmlformats.org/wordprocessingml/2006/main" xmlns:w14="http://schemas.microsoft.com/office/word/2010/wordml" xmlns:w15="http://schemas.microsoft.com/office/word/2012/wordml" xmlns:w16cex="http://schemas.microsoft.com/office/word/2018/wordml/cex" xmlns:w16cid="http://schemas.microsoft.com/office/word/2016/wordml/cid" xmlns:w16="http://schemas.microsoft.com/office/word/2018/wordml" xmlns:w16se="http://schemas.microsoft.com/office/word/2015/wordml/symex" xmlns:wpg="http://schemas.microsoft.com/office/word/2010/wordprocessingGroup" xmlns:wpi="http://schemas.microsoft.com/office/word/2010/wordprocessingInk" xmlns:wne="http://schemas.microsoft.com/office/word/2006/wordml" xmlns:wps="http://schemas.microsoft.com/office/word/2010/wordprocessingShape" mc:Ignorable="w14 w15 w16se w16cid w16 w16cex wp14">
+<w:document xmlns:wpc="http://schemas.microsoft.com/office/word/2010/wordprocessingCanvas" xmlns:cx="http://schemas.microsoft.com/office/drawing/2014/chartex" xmlns:cx1="http://schemas.microsoft.com/office/drawing/2015/9/8/chartex" xmlns:cx2="http://schemas.microsoft.com/office/drawing/2015/10/21/chartex" xmlns:cx3="http://schemas.microsoft.com/office/drawing/2016/5/9/chartex" xmlns:cx4="http://schemas.microsoft.com/office/drawing/2016/5/10/chartex" xmlns:cx5="http://schemas.microsoft.com/office/drawing/2016/5/11/chartex" xmlns:cx6="http://schemas.microsoft.com/office/drawing/2016/5/12/chartex" xmlns:cx7="http://schemas.microsoft.com/office/drawing/2016/5/13/chartex" xmlns:cx8="http://schemas.microsoft.com/office/drawing/2016/5/14/chartex" xmlns:mc="http://schemas.openxmlformats.org/markup-compatibility/2006" xmlns:aink="http://schemas.microsoft.com/office/drawing/2016/ink" xmlns:am3d="http://schemas.microsoft.com/office/drawing/2017/model3d" xmlns:o="urn:schemas-microsoft-com:office:office" xmlns:r="http://schemas.openxmlformats.org/officeDocument/2006/relationships" xmlns:m="http://schemas.openxmlformats.org/officeDocument/2006/math" xmlns:v="urn:schemas-microsoft-com:vml" xmlns:wp14="http://schemas.microsoft.com/office/word/2010/wordprocessingDrawing" xmlns:wp="http://schemas.openxmlformats.org/drawingml/2006/wordprocessingDrawing" xmlns:w10="urn:schemas-microsoft-com:office:word" xmlns:w="http://schemas.openxmlformats.org/wordprocessingml/2006/main" xmlns:w14="http://schemas.microsoft.com/office/word/2010/wordml" xmlns:w15="http://schemas.microsoft.com/office/word/2012/wordml" xmlns:w16cex="http://schemas.microsoft.com/office/word/2018/wordml/cex" xmlns:w16cid="http://schemas.microsoft.com/office/word/2016/wordml/cid" xmlns:w16="http://schemas.microsoft.com/office/word/2018/wordml" xmlns:w16sdtdh="http://schemas.microsoft.com/office/word/2020/wordml/sdtdatahash" xmlns:w16se="http://schemas.microsoft.com/office/word/2015/wordml/symex" xmlns:wpg="http://schemas.microsoft.com/office/word/2010/wordprocessingGroup" xmlns:wpi="http://schemas.microsoft.com/office/word/2010/wordprocessingInk" xmlns:wne="http://schemas.microsoft.com/office/word/2006/wordml" xmlns:wps="http://schemas.microsoft.com/office/word/2010/wordprocessingShape" mc:Ignorable="w14 w15 w16se w16cid w16 w16cex w16sdtdh wp14">
   <w:body>
     <w:p>
       <w:pPr>
@@ -67,13 +67,7 @@
         <w:rPr>
           <w:rFonts w:ascii="Roboto" w:eastAsia="Roboto" w:hAnsi="Roboto" w:cs="Roboto"/>
         </w:rPr>
-        <w:t>You can use</w:t>
-      </w:r>
-      <w:r>
-        <w:rPr>
-          <w:rFonts w:ascii="Roboto" w:eastAsia="Roboto" w:hAnsi="Roboto" w:cs="Roboto"/>
-        </w:rPr>
-        <w:t xml:space="preserve"> this document as a template for the learning log activity: Think about data in daily life. Type your answers in this document, and save it on your computer or Google Drive. </w:t>
+        <w:t xml:space="preserve">You can use this document as a template for the learning log activity: Think about data in daily life. Type your answers in this document, and save it on your computer or Google Drive. </w:t>
       </w:r>
     </w:p>
     <w:p>
@@ -95,19 +89,7 @@
         <w:rPr>
           <w:rFonts w:ascii="Roboto" w:eastAsia="Roboto" w:hAnsi="Roboto" w:cs="Roboto"/>
         </w:rPr>
-        <w:t>We recommend that you save every learning log in one folder and include a date in</w:t>
-      </w:r>
-      <w:r>
-        <w:rPr>
-          <w:rFonts w:ascii="Roboto" w:eastAsia="Roboto" w:hAnsi="Roboto" w:cs="Roboto"/>
-        </w:rPr>
-        <w:t xml:space="preserve"> the file name to help you stay organized. Important information like course number, title, and activity name are already included. After you finish your learning log entry, you can come back and reread your responses later to understand how your opinions </w:t>
-      </w:r>
-      <w:r>
-        <w:rPr>
-          <w:rFonts w:ascii="Roboto" w:eastAsia="Roboto" w:hAnsi="Roboto" w:cs="Roboto"/>
-        </w:rPr>
-        <w:t xml:space="preserve">on different topics may have changed throughout the courses. </w:t>
+        <w:t xml:space="preserve">We recommend that you save every learning log in one folder and include a date in the file name to help you stay organized. Important information like course number, title, and activity name are already included. After you finish your learning log entry, you can come back and reread your responses later to understand how your opinions on different topics may have changed throughout the courses. </w:t>
       </w:r>
     </w:p>
     <w:p>
@@ -217,7 +199,14 @@
                 <w:rFonts w:ascii="Roboto" w:eastAsia="Roboto" w:hAnsi="Roboto" w:cs="Roboto"/>
                 <w:color w:val="5F6368"/>
               </w:rPr>
-              <w:t xml:space="preserve"> &lt;enter date&gt;</w:t>
+              <w:t xml:space="preserve"> </w:t>
+            </w:r>
+            <w:r>
+              <w:rPr>
+                <w:rFonts w:ascii="Roboto" w:eastAsia="Roboto" w:hAnsi="Roboto" w:cs="Roboto"/>
+                <w:color w:val="5F6368"/>
+              </w:rPr>
+              <w:t>2nd May, 2021</w:t>
             </w:r>
           </w:p>
         </w:tc>
@@ -467,6 +456,13 @@
               </w:rPr>
               <w:t>1.</w:t>
             </w:r>
+            <w:r>
+              <w:rPr>
+                <w:rFonts w:ascii="Roboto" w:eastAsia="Roboto" w:hAnsi="Roboto" w:cs="Roboto"/>
+                <w:color w:val="5F6368"/>
+              </w:rPr>
+              <w:t xml:space="preserve"> In Ramadan how much increase in the sells of fruits in Pakistan?</w:t>
+            </w:r>
           </w:p>
           <w:p>
             <w:pPr>
@@ -491,6 +487,13 @@
               </w:rPr>
               <w:t>2.</w:t>
             </w:r>
+            <w:r>
+              <w:rPr>
+                <w:rFonts w:ascii="Roboto" w:eastAsia="Roboto" w:hAnsi="Roboto" w:cs="Roboto"/>
+                <w:color w:val="5F6368"/>
+              </w:rPr>
+              <w:t xml:space="preserve"> In daily life how many hours I spent on screening PC/TV/Mobile?</w:t>
+            </w:r>
           </w:p>
           <w:p>
             <w:pPr>
@@ -515,6 +518,13 @@
               </w:rPr>
               <w:t>3.</w:t>
             </w:r>
+            <w:r>
+              <w:rPr>
+                <w:rFonts w:ascii="Roboto" w:eastAsia="Roboto" w:hAnsi="Roboto" w:cs="Roboto"/>
+                <w:color w:val="5F6368"/>
+              </w:rPr>
+              <w:t xml:space="preserve"> How many cups of tea I take daily?</w:t>
+            </w:r>
           </w:p>
           <w:p>
             <w:pPr>
@@ -539,6 +549,13 @@
               </w:rPr>
               <w:t>4.</w:t>
             </w:r>
+            <w:r>
+              <w:rPr>
+                <w:rFonts w:ascii="Roboto" w:eastAsia="Roboto" w:hAnsi="Roboto" w:cs="Roboto"/>
+                <w:color w:val="5F6368"/>
+              </w:rPr>
+              <w:t xml:space="preserve"> How many people in Karachi is affected by COVID-19 on daily basis?</w:t>
+            </w:r>
           </w:p>
           <w:p>
             <w:pPr>
@@ -562,6 +579,13 @@
                 <w:color w:val="5F6368"/>
               </w:rPr>
               <w:t>5.</w:t>
+            </w:r>
+            <w:r>
+              <w:rPr>
+                <w:rFonts w:ascii="Roboto" w:eastAsia="Roboto" w:hAnsi="Roboto" w:cs="Roboto"/>
+                <w:color w:val="5F6368"/>
+              </w:rPr>
+              <w:t xml:space="preserve"> Which things customers buy instantly when they looked for a first time?</w:t>
             </w:r>
           </w:p>
           <w:p>
@@ -978,7 +1002,7 @@
 </file>
 
 <file path=word/endnotes.xml><?xml version="1.0" encoding="utf-8"?>
-<w:endnotes xmlns:wpc="http://schemas.microsoft.com/office/word/2010/wordprocessingCanvas" xmlns:cx="http://schemas.microsoft.com/office/drawing/2014/chartex" xmlns:cx1="http://schemas.microsoft.com/office/drawing/2015/9/8/chartex" xmlns:cx2="http://schemas.microsoft.com/office/drawing/2015/10/21/chartex" xmlns:cx3="http://schemas.microsoft.com/office/drawing/2016/5/9/chartex" xmlns:cx4="http://schemas.microsoft.com/office/drawing/2016/5/10/chartex" xmlns:cx5="http://schemas.microsoft.com/office/drawing/2016/5/11/chartex" xmlns:cx6="http://schemas.microsoft.com/office/drawing/2016/5/12/chartex" xmlns:cx7="http://schemas.microsoft.com/office/drawing/2016/5/13/chartex" xmlns:cx8="http://schemas.microsoft.com/office/drawing/2016/5/14/chartex" xmlns:mc="http://schemas.openxmlformats.org/markup-compatibility/2006" xmlns:aink="http://schemas.microsoft.com/office/drawing/2016/ink" xmlns:am3d="http://schemas.microsoft.com/office/drawing/2017/model3d" xmlns:o="urn:schemas-microsoft-com:office:office" xmlns:r="http://schemas.openxmlformats.org/officeDocument/2006/relationships" xmlns:m="http://schemas.openxmlformats.org/officeDocument/2006/math" xmlns:v="urn:schemas-microsoft-com:vml" xmlns:wp14="http://schemas.microsoft.com/office/word/2010/wordprocessingDrawing" xmlns:wp="http://schemas.openxmlformats.org/drawingml/2006/wordprocessingDrawing" xmlns:w10="urn:schemas-microsoft-com:office:word" xmlns:w="http://schemas.openxmlformats.org/wordprocessingml/2006/main" xmlns:w14="http://schemas.microsoft.com/office/word/2010/wordml" xmlns:w15="http://schemas.microsoft.com/office/word/2012/wordml" xmlns:w16cex="http://schemas.microsoft.com/office/word/2018/wordml/cex" xmlns:w16cid="http://schemas.microsoft.com/office/word/2016/wordml/cid" xmlns:w16="http://schemas.microsoft.com/office/word/2018/wordml" xmlns:w16se="http://schemas.microsoft.com/office/word/2015/wordml/symex" xmlns:wpg="http://schemas.microsoft.com/office/word/2010/wordprocessingGroup" xmlns:wpi="http://schemas.microsoft.com/office/word/2010/wordprocessingInk" xmlns:wne="http://schemas.microsoft.com/office/word/2006/wordml" xmlns:wps="http://schemas.microsoft.com/office/word/2010/wordprocessingShape" mc:Ignorable="w14 w15 w16se w16cid w16 w16cex wp14">
+<w:endnotes xmlns:wpc="http://schemas.microsoft.com/office/word/2010/wordprocessingCanvas" xmlns:cx="http://schemas.microsoft.com/office/drawing/2014/chartex" xmlns:cx1="http://schemas.microsoft.com/office/drawing/2015/9/8/chartex" xmlns:cx2="http://schemas.microsoft.com/office/drawing/2015/10/21/chartex" xmlns:cx3="http://schemas.microsoft.com/office/drawing/2016/5/9/chartex" xmlns:cx4="http://schemas.microsoft.com/office/drawing/2016/5/10/chartex" xmlns:cx5="http://schemas.microsoft.com/office/drawing/2016/5/11/chartex" xmlns:cx6="http://schemas.microsoft.com/office/drawing/2016/5/12/chartex" xmlns:cx7="http://schemas.microsoft.com/office/drawing/2016/5/13/chartex" xmlns:cx8="http://schemas.microsoft.com/office/drawing/2016/5/14/chartex" xmlns:mc="http://schemas.openxmlformats.org/markup-compatibility/2006" xmlns:aink="http://schemas.microsoft.com/office/drawing/2016/ink" xmlns:am3d="http://schemas.microsoft.com/office/drawing/2017/model3d" xmlns:o="urn:schemas-microsoft-com:office:office" xmlns:r="http://schemas.openxmlformats.org/officeDocument/2006/relationships" xmlns:m="http://schemas.openxmlformats.org/officeDocument/2006/math" xmlns:v="urn:schemas-microsoft-com:vml" xmlns:wp14="http://schemas.microsoft.com/office/word/2010/wordprocessingDrawing" xmlns:wp="http://schemas.openxmlformats.org/drawingml/2006/wordprocessingDrawing" xmlns:w10="urn:schemas-microsoft-com:office:word" xmlns:w="http://schemas.openxmlformats.org/wordprocessingml/2006/main" xmlns:w14="http://schemas.microsoft.com/office/word/2010/wordml" xmlns:w15="http://schemas.microsoft.com/office/word/2012/wordml" xmlns:w16cex="http://schemas.microsoft.com/office/word/2018/wordml/cex" xmlns:w16cid="http://schemas.microsoft.com/office/word/2016/wordml/cid" xmlns:w16="http://schemas.microsoft.com/office/word/2018/wordml" xmlns:w16sdtdh="http://schemas.microsoft.com/office/word/2020/wordml/sdtdatahash" xmlns:w16se="http://schemas.microsoft.com/office/word/2015/wordml/symex" xmlns:wpg="http://schemas.microsoft.com/office/word/2010/wordprocessingGroup" xmlns:wpi="http://schemas.microsoft.com/office/word/2010/wordprocessingInk" xmlns:wne="http://schemas.microsoft.com/office/word/2006/wordml" xmlns:wps="http://schemas.microsoft.com/office/word/2010/wordprocessingShape" mc:Ignorable="w14 w15 w16se w16cid w16 w16cex w16sdtdh wp14">
   <w:endnote w:type="separator" w:id="-1">
     <w:p>
       <w:pPr>
@@ -1003,7 +1027,7 @@
 </file>
 
 <file path=word/footer1.xml><?xml version="1.0" encoding="utf-8"?>
-<w:ftr xmlns:wpc="http://schemas.microsoft.com/office/word/2010/wordprocessingCanvas" xmlns:cx="http://schemas.microsoft.com/office/drawing/2014/chartex" xmlns:cx1="http://schemas.microsoft.com/office/drawing/2015/9/8/chartex" xmlns:cx2="http://schemas.microsoft.com/office/drawing/2015/10/21/chartex" xmlns:cx3="http://schemas.microsoft.com/office/drawing/2016/5/9/chartex" xmlns:cx4="http://schemas.microsoft.com/office/drawing/2016/5/10/chartex" xmlns:cx5="http://schemas.microsoft.com/office/drawing/2016/5/11/chartex" xmlns:cx6="http://schemas.microsoft.com/office/drawing/2016/5/12/chartex" xmlns:cx7="http://schemas.microsoft.com/office/drawing/2016/5/13/chartex" xmlns:cx8="http://schemas.microsoft.com/office/drawing/2016/5/14/chartex" xmlns:mc="http://schemas.openxmlformats.org/markup-compatibility/2006" xmlns:aink="http://schemas.microsoft.com/office/drawing/2016/ink" xmlns:am3d="http://schemas.microsoft.com/office/drawing/2017/model3d" xmlns:o="urn:schemas-microsoft-com:office:office" xmlns:r="http://schemas.openxmlformats.org/officeDocument/2006/relationships" xmlns:m="http://schemas.openxmlformats.org/officeDocument/2006/math" xmlns:v="urn:schemas-microsoft-com:vml" xmlns:wp14="http://schemas.microsoft.com/office/word/2010/wordprocessingDrawing" xmlns:wp="http://schemas.openxmlformats.org/drawingml/2006/wordprocessingDrawing" xmlns:w10="urn:schemas-microsoft-com:office:word" xmlns:w="http://schemas.openxmlformats.org/wordprocessingml/2006/main" xmlns:w14="http://schemas.microsoft.com/office/word/2010/wordml" xmlns:w15="http://schemas.microsoft.com/office/word/2012/wordml" xmlns:w16cex="http://schemas.microsoft.com/office/word/2018/wordml/cex" xmlns:w16cid="http://schemas.microsoft.com/office/word/2016/wordml/cid" xmlns:w16="http://schemas.microsoft.com/office/word/2018/wordml" xmlns:w16se="http://schemas.microsoft.com/office/word/2015/wordml/symex" xmlns:wpg="http://schemas.microsoft.com/office/word/2010/wordprocessingGroup" xmlns:wpi="http://schemas.microsoft.com/office/word/2010/wordprocessingInk" xmlns:wne="http://schemas.microsoft.com/office/word/2006/wordml" xmlns:wps="http://schemas.microsoft.com/office/word/2010/wordprocessingShape" mc:Ignorable="w14 w15 w16se w16cid w16 w16cex wp14">
+<w:ftr xmlns:wpc="http://schemas.microsoft.com/office/word/2010/wordprocessingCanvas" xmlns:cx="http://schemas.microsoft.com/office/drawing/2014/chartex" xmlns:cx1="http://schemas.microsoft.com/office/drawing/2015/9/8/chartex" xmlns:cx2="http://schemas.microsoft.com/office/drawing/2015/10/21/chartex" xmlns:cx3="http://schemas.microsoft.com/office/drawing/2016/5/9/chartex" xmlns:cx4="http://schemas.microsoft.com/office/drawing/2016/5/10/chartex" xmlns:cx5="http://schemas.microsoft.com/office/drawing/2016/5/11/chartex" xmlns:cx6="http://schemas.microsoft.com/office/drawing/2016/5/12/chartex" xmlns:cx7="http://schemas.microsoft.com/office/drawing/2016/5/13/chartex" xmlns:cx8="http://schemas.microsoft.com/office/drawing/2016/5/14/chartex" xmlns:mc="http://schemas.openxmlformats.org/markup-compatibility/2006" xmlns:aink="http://schemas.microsoft.com/office/drawing/2016/ink" xmlns:am3d="http://schemas.microsoft.com/office/drawing/2017/model3d" xmlns:o="urn:schemas-microsoft-com:office:office" xmlns:r="http://schemas.openxmlformats.org/officeDocument/2006/relationships" xmlns:m="http://schemas.openxmlformats.org/officeDocument/2006/math" xmlns:v="urn:schemas-microsoft-com:vml" xmlns:wp14="http://schemas.microsoft.com/office/word/2010/wordprocessingDrawing" xmlns:wp="http://schemas.openxmlformats.org/drawingml/2006/wordprocessingDrawing" xmlns:w10="urn:schemas-microsoft-com:office:word" xmlns:w="http://schemas.openxmlformats.org/wordprocessingml/2006/main" xmlns:w14="http://schemas.microsoft.com/office/word/2010/wordml" xmlns:w15="http://schemas.microsoft.com/office/word/2012/wordml" xmlns:w16cex="http://schemas.microsoft.com/office/word/2018/wordml/cex" xmlns:w16cid="http://schemas.microsoft.com/office/word/2016/wordml/cid" xmlns:w16="http://schemas.microsoft.com/office/word/2018/wordml" xmlns:w16sdtdh="http://schemas.microsoft.com/office/word/2020/wordml/sdtdatahash" xmlns:w16se="http://schemas.microsoft.com/office/word/2015/wordml/symex" xmlns:wpg="http://schemas.microsoft.com/office/word/2010/wordprocessingGroup" xmlns:wpi="http://schemas.microsoft.com/office/word/2010/wordprocessingInk" xmlns:wne="http://schemas.microsoft.com/office/word/2006/wordml" xmlns:wps="http://schemas.microsoft.com/office/word/2010/wordprocessingShape" mc:Ignorable="w14 w15 w16se w16cid w16 w16cex w16sdtdh wp14">
   <w:p>
     <w:pPr>
       <w:ind w:right="-450"/>
@@ -1055,7 +1079,7 @@
 </file>
 
 <file path=word/footnotes.xml><?xml version="1.0" encoding="utf-8"?>
-<w:footnotes xmlns:wpc="http://schemas.microsoft.com/office/word/2010/wordprocessingCanvas" xmlns:cx="http://schemas.microsoft.com/office/drawing/2014/chartex" xmlns:cx1="http://schemas.microsoft.com/office/drawing/2015/9/8/chartex" xmlns:cx2="http://schemas.microsoft.com/office/drawing/2015/10/21/chartex" xmlns:cx3="http://schemas.microsoft.com/office/drawing/2016/5/9/chartex" xmlns:cx4="http://schemas.microsoft.com/office/drawing/2016/5/10/chartex" xmlns:cx5="http://schemas.microsoft.com/office/drawing/2016/5/11/chartex" xmlns:cx6="http://schemas.microsoft.com/office/drawing/2016/5/12/chartex" xmlns:cx7="http://schemas.microsoft.com/office/drawing/2016/5/13/chartex" xmlns:cx8="http://schemas.microsoft.com/office/drawing/2016/5/14/chartex" xmlns:mc="http://schemas.openxmlformats.org/markup-compatibility/2006" xmlns:aink="http://schemas.microsoft.com/office/drawing/2016/ink" xmlns:am3d="http://schemas.microsoft.com/office/drawing/2017/model3d" xmlns:o="urn:schemas-microsoft-com:office:office" xmlns:r="http://schemas.openxmlformats.org/officeDocument/2006/relationships" xmlns:m="http://schemas.openxmlformats.org/officeDocument/2006/math" xmlns:v="urn:schemas-microsoft-com:vml" xmlns:wp14="http://schemas.microsoft.com/office/word/2010/wordprocessingDrawing" xmlns:wp="http://schemas.openxmlformats.org/drawingml/2006/wordprocessingDrawing" xmlns:w10="urn:schemas-microsoft-com:office:word" xmlns:w="http://schemas.openxmlformats.org/wordprocessingml/2006/main" xmlns:w14="http://schemas.microsoft.com/office/word/2010/wordml" xmlns:w15="http://schemas.microsoft.com/office/word/2012/wordml" xmlns:w16cex="http://schemas.microsoft.com/office/word/2018/wordml/cex" xmlns:w16cid="http://schemas.microsoft.com/office/word/2016/wordml/cid" xmlns:w16="http://schemas.microsoft.com/office/word/2018/wordml" xmlns:w16se="http://schemas.microsoft.com/office/word/2015/wordml/symex" xmlns:wpg="http://schemas.microsoft.com/office/word/2010/wordprocessingGroup" xmlns:wpi="http://schemas.microsoft.com/office/word/2010/wordprocessingInk" xmlns:wne="http://schemas.microsoft.com/office/word/2006/wordml" xmlns:wps="http://schemas.microsoft.com/office/word/2010/wordprocessingShape" mc:Ignorable="w14 w15 w16se w16cid w16 w16cex wp14">
+<w:footnotes xmlns:wpc="http://schemas.microsoft.com/office/word/2010/wordprocessingCanvas" xmlns:cx="http://schemas.microsoft.com/office/drawing/2014/chartex" xmlns:cx1="http://schemas.microsoft.com/office/drawing/2015/9/8/chartex" xmlns:cx2="http://schemas.microsoft.com/office/drawing/2015/10/21/chartex" xmlns:cx3="http://schemas.microsoft.com/office/drawing/2016/5/9/chartex" xmlns:cx4="http://schemas.microsoft.com/office/drawing/2016/5/10/chartex" xmlns:cx5="http://schemas.microsoft.com/office/drawing/2016/5/11/chartex" xmlns:cx6="http://schemas.microsoft.com/office/drawing/2016/5/12/chartex" xmlns:cx7="http://schemas.microsoft.com/office/drawing/2016/5/13/chartex" xmlns:cx8="http://schemas.microsoft.com/office/drawing/2016/5/14/chartex" xmlns:mc="http://schemas.openxmlformats.org/markup-compatibility/2006" xmlns:aink="http://schemas.microsoft.com/office/drawing/2016/ink" xmlns:am3d="http://schemas.microsoft.com/office/drawing/2017/model3d" xmlns:o="urn:schemas-microsoft-com:office:office" xmlns:r="http://schemas.openxmlformats.org/officeDocument/2006/relationships" xmlns:m="http://schemas.openxmlformats.org/officeDocument/2006/math" xmlns:v="urn:schemas-microsoft-com:vml" xmlns:wp14="http://schemas.microsoft.com/office/word/2010/wordprocessingDrawing" xmlns:wp="http://schemas.openxmlformats.org/drawingml/2006/wordprocessingDrawing" xmlns:w10="urn:schemas-microsoft-com:office:word" xmlns:w="http://schemas.openxmlformats.org/wordprocessingml/2006/main" xmlns:w14="http://schemas.microsoft.com/office/word/2010/wordml" xmlns:w15="http://schemas.microsoft.com/office/word/2012/wordml" xmlns:w16cex="http://schemas.microsoft.com/office/word/2018/wordml/cex" xmlns:w16cid="http://schemas.microsoft.com/office/word/2016/wordml/cid" xmlns:w16="http://schemas.microsoft.com/office/word/2018/wordml" xmlns:w16sdtdh="http://schemas.microsoft.com/office/word/2020/wordml/sdtdatahash" xmlns:w16se="http://schemas.microsoft.com/office/word/2015/wordml/symex" xmlns:wpg="http://schemas.microsoft.com/office/word/2010/wordprocessingGroup" xmlns:wpi="http://schemas.microsoft.com/office/word/2010/wordprocessingInk" xmlns:wne="http://schemas.microsoft.com/office/word/2006/wordml" xmlns:wps="http://schemas.microsoft.com/office/word/2010/wordprocessingShape" mc:Ignorable="w14 w15 w16se w16cid w16 w16cex w16sdtdh wp14">
   <w:footnote w:type="separator" w:id="-1">
     <w:p>
       <w:pPr>
@@ -1080,7 +1104,7 @@
 </file>
 
 <file path=word/header1.xml><?xml version="1.0" encoding="utf-8"?>
-<w:hdr xmlns:wpc="http://schemas.microsoft.com/office/word/2010/wordprocessingCanvas" xmlns:cx="http://schemas.microsoft.com/office/drawing/2014/chartex" xmlns:cx1="http://schemas.microsoft.com/office/drawing/2015/9/8/chartex" xmlns:cx2="http://schemas.microsoft.com/office/drawing/2015/10/21/chartex" xmlns:cx3="http://schemas.microsoft.com/office/drawing/2016/5/9/chartex" xmlns:cx4="http://schemas.microsoft.com/office/drawing/2016/5/10/chartex" xmlns:cx5="http://schemas.microsoft.com/office/drawing/2016/5/11/chartex" xmlns:cx6="http://schemas.microsoft.com/office/drawing/2016/5/12/chartex" xmlns:cx7="http://schemas.microsoft.com/office/drawing/2016/5/13/chartex" xmlns:cx8="http://schemas.microsoft.com/office/drawing/2016/5/14/chartex" xmlns:mc="http://schemas.openxmlformats.org/markup-compatibility/2006" xmlns:aink="http://schemas.microsoft.com/office/drawing/2016/ink" xmlns:am3d="http://schemas.microsoft.com/office/drawing/2017/model3d" xmlns:o="urn:schemas-microsoft-com:office:office" xmlns:r="http://schemas.openxmlformats.org/officeDocument/2006/relationships" xmlns:m="http://schemas.openxmlformats.org/officeDocument/2006/math" xmlns:v="urn:schemas-microsoft-com:vml" xmlns:wp14="http://schemas.microsoft.com/office/word/2010/wordprocessingDrawing" xmlns:wp="http://schemas.openxmlformats.org/drawingml/2006/wordprocessingDrawing" xmlns:w10="urn:schemas-microsoft-com:office:word" xmlns:w="http://schemas.openxmlformats.org/wordprocessingml/2006/main" xmlns:w14="http://schemas.microsoft.com/office/word/2010/wordml" xmlns:w15="http://schemas.microsoft.com/office/word/2012/wordml" xmlns:w16cex="http://schemas.microsoft.com/office/word/2018/wordml/cex" xmlns:w16cid="http://schemas.microsoft.com/office/word/2016/wordml/cid" xmlns:w16="http://schemas.microsoft.com/office/word/2018/wordml" xmlns:w16se="http://schemas.microsoft.com/office/word/2015/wordml/symex" xmlns:wpg="http://schemas.microsoft.com/office/word/2010/wordprocessingGroup" xmlns:wpi="http://schemas.microsoft.com/office/word/2010/wordprocessingInk" xmlns:wne="http://schemas.microsoft.com/office/word/2006/wordml" xmlns:wps="http://schemas.microsoft.com/office/word/2010/wordprocessingShape" mc:Ignorable="w14 w15 w16se w16cid w16 w16cex wp14">
+<w:hdr xmlns:wpc="http://schemas.microsoft.com/office/word/2010/wordprocessingCanvas" xmlns:cx="http://schemas.microsoft.com/office/drawing/2014/chartex" xmlns:cx1="http://schemas.microsoft.com/office/drawing/2015/9/8/chartex" xmlns:cx2="http://schemas.microsoft.com/office/drawing/2015/10/21/chartex" xmlns:cx3="http://schemas.microsoft.com/office/drawing/2016/5/9/chartex" xmlns:cx4="http://schemas.microsoft.com/office/drawing/2016/5/10/chartex" xmlns:cx5="http://schemas.microsoft.com/office/drawing/2016/5/11/chartex" xmlns:cx6="http://schemas.microsoft.com/office/drawing/2016/5/12/chartex" xmlns:cx7="http://schemas.microsoft.com/office/drawing/2016/5/13/chartex" xmlns:cx8="http://schemas.microsoft.com/office/drawing/2016/5/14/chartex" xmlns:mc="http://schemas.openxmlformats.org/markup-compatibility/2006" xmlns:aink="http://schemas.microsoft.com/office/drawing/2016/ink" xmlns:am3d="http://schemas.microsoft.com/office/drawing/2017/model3d" xmlns:o="urn:schemas-microsoft-com:office:office" xmlns:r="http://schemas.openxmlformats.org/officeDocument/2006/relationships" xmlns:m="http://schemas.openxmlformats.org/officeDocument/2006/math" xmlns:v="urn:schemas-microsoft-com:vml" xmlns:wp14="http://schemas.microsoft.com/office/word/2010/wordprocessingDrawing" xmlns:wp="http://schemas.openxmlformats.org/drawingml/2006/wordprocessingDrawing" xmlns:w10="urn:schemas-microsoft-com:office:word" xmlns:w="http://schemas.openxmlformats.org/wordprocessingml/2006/main" xmlns:w14="http://schemas.microsoft.com/office/word/2010/wordml" xmlns:w15="http://schemas.microsoft.com/office/word/2012/wordml" xmlns:w16cex="http://schemas.microsoft.com/office/word/2018/wordml/cex" xmlns:w16cid="http://schemas.microsoft.com/office/word/2016/wordml/cid" xmlns:w16="http://schemas.microsoft.com/office/word/2018/wordml" xmlns:w16sdtdh="http://schemas.microsoft.com/office/word/2020/wordml/sdtdatahash" xmlns:w16se="http://schemas.microsoft.com/office/word/2015/wordml/symex" xmlns:wpg="http://schemas.microsoft.com/office/word/2010/wordprocessingGroup" xmlns:wpi="http://schemas.microsoft.com/office/word/2010/wordprocessingInk" xmlns:wne="http://schemas.microsoft.com/office/word/2006/wordml" xmlns:wps="http://schemas.microsoft.com/office/word/2010/wordprocessingShape" mc:Ignorable="w14 w15 w16se w16cid w16 w16cex w16sdtdh wp14">
   <w:p>
     <w:pPr>
       <w:spacing w:line="48" w:lineRule="auto"/>
@@ -1147,7 +1171,7 @@
 </file>
 
 <file path=word/numbering.xml><?xml version="1.0" encoding="utf-8"?>
-<w:numbering xmlns:wpc="http://schemas.microsoft.com/office/word/2010/wordprocessingCanvas" xmlns:cx="http://schemas.microsoft.com/office/drawing/2014/chartex" xmlns:cx1="http://schemas.microsoft.com/office/drawing/2015/9/8/chartex" xmlns:cx2="http://schemas.microsoft.com/office/drawing/2015/10/21/chartex" xmlns:cx3="http://schemas.microsoft.com/office/drawing/2016/5/9/chartex" xmlns:cx4="http://schemas.microsoft.com/office/drawing/2016/5/10/chartex" xmlns:cx5="http://schemas.microsoft.com/office/drawing/2016/5/11/chartex" xmlns:cx6="http://schemas.microsoft.com/office/drawing/2016/5/12/chartex" xmlns:cx7="http://schemas.microsoft.com/office/drawing/2016/5/13/chartex" xmlns:cx8="http://schemas.microsoft.com/office/drawing/2016/5/14/chartex" xmlns:mc="http://schemas.openxmlformats.org/markup-compatibility/2006" xmlns:aink="http://schemas.microsoft.com/office/drawing/2016/ink" xmlns:am3d="http://schemas.microsoft.com/office/drawing/2017/model3d" xmlns:o="urn:schemas-microsoft-com:office:office" xmlns:r="http://schemas.openxmlformats.org/officeDocument/2006/relationships" xmlns:m="http://schemas.openxmlformats.org/officeDocument/2006/math" xmlns:v="urn:schemas-microsoft-com:vml" xmlns:wp14="http://schemas.microsoft.com/office/word/2010/wordprocessingDrawing" xmlns:wp="http://schemas.openxmlformats.org/drawingml/2006/wordprocessingDrawing" xmlns:w10="urn:schemas-microsoft-com:office:word" xmlns:w="http://schemas.openxmlformats.org/wordprocessingml/2006/main" xmlns:w14="http://schemas.microsoft.com/office/word/2010/wordml" xmlns:w15="http://schemas.microsoft.com/office/word/2012/wordml" xmlns:w16cex="http://schemas.microsoft.com/office/word/2018/wordml/cex" xmlns:w16cid="http://schemas.microsoft.com/office/word/2016/wordml/cid" xmlns:w16="http://schemas.microsoft.com/office/word/2018/wordml" xmlns:w16se="http://schemas.microsoft.com/office/word/2015/wordml/symex" xmlns:wpg="http://schemas.microsoft.com/office/word/2010/wordprocessingGroup" xmlns:wpi="http://schemas.microsoft.com/office/word/2010/wordprocessingInk" xmlns:wne="http://schemas.microsoft.com/office/word/2006/wordml" xmlns:wps="http://schemas.microsoft.com/office/word/2010/wordprocessingShape" mc:Ignorable="w14 w15 w16se w16cid w16 w16cex wp14">
+<w:numbering xmlns:wpc="http://schemas.microsoft.com/office/word/2010/wordprocessingCanvas" xmlns:cx="http://schemas.microsoft.com/office/drawing/2014/chartex" xmlns:cx1="http://schemas.microsoft.com/office/drawing/2015/9/8/chartex" xmlns:cx2="http://schemas.microsoft.com/office/drawing/2015/10/21/chartex" xmlns:cx3="http://schemas.microsoft.com/office/drawing/2016/5/9/chartex" xmlns:cx4="http://schemas.microsoft.com/office/drawing/2016/5/10/chartex" xmlns:cx5="http://schemas.microsoft.com/office/drawing/2016/5/11/chartex" xmlns:cx6="http://schemas.microsoft.com/office/drawing/2016/5/12/chartex" xmlns:cx7="http://schemas.microsoft.com/office/drawing/2016/5/13/chartex" xmlns:cx8="http://schemas.microsoft.com/office/drawing/2016/5/14/chartex" xmlns:mc="http://schemas.openxmlformats.org/markup-compatibility/2006" xmlns:aink="http://schemas.microsoft.com/office/drawing/2016/ink" xmlns:am3d="http://schemas.microsoft.com/office/drawing/2017/model3d" xmlns:o="urn:schemas-microsoft-com:office:office" xmlns:r="http://schemas.openxmlformats.org/officeDocument/2006/relationships" xmlns:m="http://schemas.openxmlformats.org/officeDocument/2006/math" xmlns:v="urn:schemas-microsoft-com:vml" xmlns:wp14="http://schemas.microsoft.com/office/word/2010/wordprocessingDrawing" xmlns:wp="http://schemas.openxmlformats.org/drawingml/2006/wordprocessingDrawing" xmlns:w10="urn:schemas-microsoft-com:office:word" xmlns:w="http://schemas.openxmlformats.org/wordprocessingml/2006/main" xmlns:w14="http://schemas.microsoft.com/office/word/2010/wordml" xmlns:w15="http://schemas.microsoft.com/office/word/2012/wordml" xmlns:w16cex="http://schemas.microsoft.com/office/word/2018/wordml/cex" xmlns:w16cid="http://schemas.microsoft.com/office/word/2016/wordml/cid" xmlns:w16="http://schemas.microsoft.com/office/word/2018/wordml" xmlns:w16sdtdh="http://schemas.microsoft.com/office/word/2020/wordml/sdtdatahash" xmlns:w16se="http://schemas.microsoft.com/office/word/2015/wordml/symex" xmlns:wpg="http://schemas.microsoft.com/office/word/2010/wordprocessingGroup" xmlns:wpi="http://schemas.microsoft.com/office/word/2010/wordprocessingInk" xmlns:wne="http://schemas.microsoft.com/office/word/2006/wordml" xmlns:wps="http://schemas.microsoft.com/office/word/2010/wordprocessingShape" mc:Ignorable="w14 w15 w16se w16cid w16 w16cex w16sdtdh wp14">
   <w:abstractNum w:abstractNumId="0" w15:restartNumberingAfterBreak="0">
     <w:nsid w:val="6B9F058F"/>
     <w:multiLevelType w:val="multilevel"/>
@@ -1268,7 +1292,7 @@
 </file>
 
 <file path=word/styles.xml><?xml version="1.0" encoding="utf-8"?>
-<w:styles xmlns:mc="http://schemas.openxmlformats.org/markup-compatibility/2006" xmlns:r="http://schemas.openxmlformats.org/officeDocument/2006/relationships" xmlns:w="http://schemas.openxmlformats.org/wordprocessingml/2006/main" xmlns:w14="http://schemas.microsoft.com/office/word/2010/wordml" xmlns:w15="http://schemas.microsoft.com/office/word/2012/wordml" xmlns:w16cex="http://schemas.microsoft.com/office/word/2018/wordml/cex" xmlns:w16cid="http://schemas.microsoft.com/office/word/2016/wordml/cid" xmlns:w16="http://schemas.microsoft.com/office/word/2018/wordml" xmlns:w16se="http://schemas.microsoft.com/office/word/2015/wordml/symex" mc:Ignorable="w14 w15 w16se w16cid w16 w16cex">
+<w:styles xmlns:mc="http://schemas.openxmlformats.org/markup-compatibility/2006" xmlns:r="http://schemas.openxmlformats.org/officeDocument/2006/relationships" xmlns:w="http://schemas.openxmlformats.org/wordprocessingml/2006/main" xmlns:w14="http://schemas.microsoft.com/office/word/2010/wordml" xmlns:w15="http://schemas.microsoft.com/office/word/2012/wordml" xmlns:w16cex="http://schemas.microsoft.com/office/word/2018/wordml/cex" xmlns:w16cid="http://schemas.microsoft.com/office/word/2016/wordml/cid" xmlns:w16="http://schemas.microsoft.com/office/word/2018/wordml" xmlns:w16sdtdh="http://schemas.microsoft.com/office/word/2020/wordml/sdtdatahash" xmlns:w16se="http://schemas.microsoft.com/office/word/2015/wordml/symex" mc:Ignorable="w14 w15 w16se w16cid w16 w16cex w16sdtdh">
   <w:docDefaults>
     <w:rPrDefault>
       <w:rPr>
@@ -1852,6 +1876,17 @@
       </w:tblCellMar>
     </w:tblPr>
   </w:style>
+  <w:style w:type="paragraph" w:styleId="ListParagraph">
+    <w:name w:val="List Paragraph"/>
+    <w:basedOn w:val="Normal"/>
+    <w:uiPriority w:val="34"/>
+    <w:qFormat/>
+    <w:rsid w:val="00735F55"/>
+    <w:pPr>
+      <w:ind w:left="720"/>
+      <w:contextualSpacing/>
+    </w:pPr>
+  </w:style>
 </w:styles>
 </file>
 

</xml_diff>